<commit_message>
Forget password by mail completed
</commit_message>
<xml_diff>
--- a/Documentation/query and routs parameter.docx
+++ b/Documentation/query and routs parameter.docx
@@ -382,10 +382,530 @@
         <w:t xml:space="preserve">   Adjust the route definition based on how you want to structure your URLs.</w:t>
       </w:r>
     </w:p>
-    <w:p/>
     <w:p>
       <w:r>
         <w:t>Double-check these aspects to ensure that the route parameters or query parameters are set up correctly and that you're using the correct URL format when making the request.</w:t>
+      </w:r>
+    </w:p>
+    <w:p/>
+    <w:p>
+      <w:r>
+        <w:t>To extract an ID from a URL in a React application, you can use the `react-router-</w:t>
+      </w:r>
+      <w:proofErr w:type="spellStart"/>
+      <w:r>
+        <w:t>dom</w:t>
+      </w:r>
+      <w:proofErr w:type="spellEnd"/>
+      <w:r>
+        <w:t>` library, which is commonly used for handling routing in React applications. Assuming you have a URL like `https</w:t>
+      </w:r>
+      <w:proofErr w:type="gramStart"/>
+      <w:r>
+        <w:t>:/</w:t>
+      </w:r>
+      <w:proofErr w:type="gramEnd"/>
+      <w:r>
+        <w:t>/example.com/items/123`, where `123` is the ID you want to extract, here's an example of how you can achieve this:</w:t>
+      </w:r>
+    </w:p>
+    <w:p/>
+    <w:p>
+      <w:r>
+        <w:lastRenderedPageBreak/>
+        <w:t>1. First, make sure you have `react-router-</w:t>
+      </w:r>
+      <w:proofErr w:type="spellStart"/>
+      <w:r>
+        <w:t>dom</w:t>
+      </w:r>
+      <w:proofErr w:type="spellEnd"/>
+      <w:r>
+        <w:t>` installed:</w:t>
+      </w:r>
+    </w:p>
+    <w:p/>
+    <w:p>
+      <w:r>
+        <w:t xml:space="preserve">   ```bash</w:t>
+      </w:r>
+    </w:p>
+    <w:p>
+      <w:r>
+        <w:t xml:space="preserve">   </w:t>
+      </w:r>
+      <w:proofErr w:type="spellStart"/>
+      <w:proofErr w:type="gramStart"/>
+      <w:r>
+        <w:t>npm</w:t>
+      </w:r>
+      <w:proofErr w:type="spellEnd"/>
+      <w:proofErr w:type="gramEnd"/>
+      <w:r>
+        <w:t xml:space="preserve"> install react-router-</w:t>
+      </w:r>
+      <w:proofErr w:type="spellStart"/>
+      <w:r>
+        <w:t>dom</w:t>
+      </w:r>
+      <w:proofErr w:type="spellEnd"/>
+    </w:p>
+    <w:p>
+      <w:r>
+        <w:t xml:space="preserve">   ```</w:t>
+      </w:r>
+    </w:p>
+    <w:p/>
+    <w:p>
+      <w:r>
+        <w:t>2. Use `</w:t>
+      </w:r>
+      <w:proofErr w:type="spellStart"/>
+      <w:r>
+        <w:t>BrowserRouter</w:t>
+      </w:r>
+      <w:proofErr w:type="spellEnd"/>
+      <w:r>
+        <w:t>` and `Route` components from `react-router-</w:t>
+      </w:r>
+      <w:proofErr w:type="spellStart"/>
+      <w:r>
+        <w:t>dom</w:t>
+      </w:r>
+      <w:proofErr w:type="spellEnd"/>
+      <w:r>
+        <w:t>` in your main application file (e.g., `App.js`):</w:t>
+      </w:r>
+    </w:p>
+    <w:p/>
+    <w:p>
+      <w:r>
+        <w:t xml:space="preserve">   ```</w:t>
+      </w:r>
+      <w:proofErr w:type="spellStart"/>
+      <w:r>
+        <w:t>jsx</w:t>
+      </w:r>
+      <w:proofErr w:type="spellEnd"/>
+    </w:p>
+    <w:p>
+      <w:r>
+        <w:t xml:space="preserve">   // App.js</w:t>
+      </w:r>
+    </w:p>
+    <w:p/>
+    <w:p>
+      <w:r>
+        <w:t xml:space="preserve">   </w:t>
+      </w:r>
+      <w:proofErr w:type="gramStart"/>
+      <w:r>
+        <w:t>import</w:t>
+      </w:r>
+      <w:proofErr w:type="gramEnd"/>
+      <w:r>
+        <w:t xml:space="preserve"> React from 'react';</w:t>
+      </w:r>
+    </w:p>
+    <w:p>
+      <w:r>
+        <w:t xml:space="preserve">   </w:t>
+      </w:r>
+      <w:proofErr w:type="gramStart"/>
+      <w:r>
+        <w:t>import</w:t>
+      </w:r>
+      <w:proofErr w:type="gramEnd"/>
+      <w:r>
+        <w:t xml:space="preserve"> { </w:t>
+      </w:r>
+      <w:proofErr w:type="spellStart"/>
+      <w:r>
+        <w:t>BrowserRouter</w:t>
+      </w:r>
+      <w:proofErr w:type="spellEnd"/>
+      <w:r>
+        <w:t xml:space="preserve"> as Router, Route, Switch } from 'react-router-</w:t>
+      </w:r>
+      <w:proofErr w:type="spellStart"/>
+      <w:r>
+        <w:t>dom</w:t>
+      </w:r>
+      <w:proofErr w:type="spellEnd"/>
+      <w:r>
+        <w:t>';</w:t>
+      </w:r>
+    </w:p>
+    <w:p>
+      <w:r>
+        <w:t xml:space="preserve">   </w:t>
+      </w:r>
+      <w:proofErr w:type="gramStart"/>
+      <w:r>
+        <w:t>import</w:t>
+      </w:r>
+      <w:proofErr w:type="gramEnd"/>
+      <w:r>
+        <w:t xml:space="preserve"> </w:t>
+      </w:r>
+      <w:proofErr w:type="spellStart"/>
+      <w:r>
+        <w:t>ItemComponent</w:t>
+      </w:r>
+      <w:proofErr w:type="spellEnd"/>
+      <w:r>
+        <w:t xml:space="preserve"> from './</w:t>
+      </w:r>
+      <w:proofErr w:type="spellStart"/>
+      <w:r>
+        <w:t>ItemComponent</w:t>
+      </w:r>
+      <w:proofErr w:type="spellEnd"/>
+      <w:r>
+        <w:t>';</w:t>
+      </w:r>
+    </w:p>
+    <w:p/>
+    <w:p>
+      <w:r>
+        <w:t xml:space="preserve">   </w:t>
+      </w:r>
+      <w:proofErr w:type="gramStart"/>
+      <w:r>
+        <w:t>function</w:t>
+      </w:r>
+      <w:proofErr w:type="gramEnd"/>
+      <w:r>
+        <w:t xml:space="preserve"> App() {</w:t>
+      </w:r>
+    </w:p>
+    <w:p>
+      <w:r>
+        <w:t xml:space="preserve">     </w:t>
+      </w:r>
+      <w:proofErr w:type="gramStart"/>
+      <w:r>
+        <w:t>return</w:t>
+      </w:r>
+      <w:proofErr w:type="gramEnd"/>
+      <w:r>
+        <w:t xml:space="preserve"> (</w:t>
+      </w:r>
+    </w:p>
+    <w:p>
+      <w:r>
+        <w:t xml:space="preserve">       &lt;Router&gt;</w:t>
+      </w:r>
+    </w:p>
+    <w:p>
+      <w:r>
+        <w:t xml:space="preserve">         &lt;Switch&gt;</w:t>
+      </w:r>
+    </w:p>
+    <w:p>
+      <w:r>
+        <w:t xml:space="preserve">           &lt;Route path="/items/</w:t>
+      </w:r>
+      <w:proofErr w:type="gramStart"/>
+      <w:r>
+        <w:t>:id</w:t>
+      </w:r>
+      <w:proofErr w:type="gramEnd"/>
+      <w:r>
+        <w:t>" component={</w:t>
+      </w:r>
+      <w:proofErr w:type="spellStart"/>
+      <w:r>
+        <w:t>ItemComponent</w:t>
+      </w:r>
+      <w:proofErr w:type="spellEnd"/>
+      <w:r>
+        <w:t>} /&gt;</w:t>
+      </w:r>
+    </w:p>
+    <w:p>
+      <w:r>
+        <w:t xml:space="preserve">           {/* </w:t>
+      </w:r>
+      <w:proofErr w:type="gramStart"/>
+      <w:r>
+        <w:t>Other</w:t>
+      </w:r>
+      <w:proofErr w:type="gramEnd"/>
+      <w:r>
+        <w:t xml:space="preserve"> routes go here */}</w:t>
+      </w:r>
+    </w:p>
+    <w:p>
+      <w:r>
+        <w:t xml:space="preserve">         &lt;/Switch&gt;</w:t>
+      </w:r>
+    </w:p>
+    <w:p>
+      <w:r>
+        <w:t xml:space="preserve">       &lt;/Router&gt;</w:t>
+      </w:r>
+    </w:p>
+    <w:p>
+      <w:r>
+        <w:t xml:space="preserve">     );</w:t>
+      </w:r>
+    </w:p>
+    <w:p>
+      <w:r>
+        <w:t xml:space="preserve">   }</w:t>
+      </w:r>
+    </w:p>
+    <w:p/>
+    <w:p>
+      <w:r>
+        <w:t xml:space="preserve">   </w:t>
+      </w:r>
+      <w:proofErr w:type="gramStart"/>
+      <w:r>
+        <w:t>export</w:t>
+      </w:r>
+      <w:proofErr w:type="gramEnd"/>
+      <w:r>
+        <w:t xml:space="preserve"> default App;</w:t>
+      </w:r>
+    </w:p>
+    <w:p>
+      <w:r>
+        <w:t xml:space="preserve">   ```</w:t>
+      </w:r>
+    </w:p>
+    <w:p/>
+    <w:p>
+      <w:r>
+        <w:t>3. Create the `</w:t>
+      </w:r>
+      <w:proofErr w:type="spellStart"/>
+      <w:r>
+        <w:t>ItemComponent</w:t>
+      </w:r>
+      <w:proofErr w:type="spellEnd"/>
+      <w:r>
+        <w:t>` where you want to use the extracted ID:</w:t>
+      </w:r>
+    </w:p>
+    <w:p/>
+    <w:p>
+      <w:r>
+        <w:t xml:space="preserve">   ```</w:t>
+      </w:r>
+      <w:proofErr w:type="spellStart"/>
+      <w:r>
+        <w:t>jsx</w:t>
+      </w:r>
+      <w:proofErr w:type="spellEnd"/>
+    </w:p>
+    <w:p>
+      <w:r>
+        <w:t xml:space="preserve">   // ItemComponent.js</w:t>
+      </w:r>
+    </w:p>
+    <w:p/>
+    <w:p>
+      <w:r>
+        <w:t xml:space="preserve">   </w:t>
+      </w:r>
+      <w:proofErr w:type="gramStart"/>
+      <w:r>
+        <w:t>import</w:t>
+      </w:r>
+      <w:proofErr w:type="gramEnd"/>
+      <w:r>
+        <w:t xml:space="preserve"> React from 'react';</w:t>
+      </w:r>
+    </w:p>
+    <w:p>
+      <w:r>
+        <w:t xml:space="preserve">   </w:t>
+      </w:r>
+      <w:proofErr w:type="gramStart"/>
+      <w:r>
+        <w:t>import</w:t>
+      </w:r>
+      <w:proofErr w:type="gramEnd"/>
+      <w:r>
+        <w:t xml:space="preserve"> { </w:t>
+      </w:r>
+      <w:proofErr w:type="spellStart"/>
+      <w:r>
+        <w:t>useParams</w:t>
+      </w:r>
+      <w:proofErr w:type="spellEnd"/>
+      <w:r>
+        <w:t xml:space="preserve"> } from 'react-router-</w:t>
+      </w:r>
+      <w:proofErr w:type="spellStart"/>
+      <w:r>
+        <w:t>dom</w:t>
+      </w:r>
+      <w:proofErr w:type="spellEnd"/>
+      <w:r>
+        <w:t>';</w:t>
+      </w:r>
+    </w:p>
+    <w:p/>
+    <w:p>
+      <w:r>
+        <w:t xml:space="preserve">   </w:t>
+      </w:r>
+      <w:proofErr w:type="gramStart"/>
+      <w:r>
+        <w:t>function</w:t>
+      </w:r>
+      <w:proofErr w:type="gramEnd"/>
+      <w:r>
+        <w:t xml:space="preserve"> </w:t>
+      </w:r>
+      <w:proofErr w:type="spellStart"/>
+      <w:r>
+        <w:t>ItemComponent</w:t>
+      </w:r>
+      <w:proofErr w:type="spellEnd"/>
+      <w:r>
+        <w:t>() {</w:t>
+      </w:r>
+    </w:p>
+    <w:p>
+      <w:r>
+        <w:t xml:space="preserve">     </w:t>
+      </w:r>
+      <w:proofErr w:type="gramStart"/>
+      <w:r>
+        <w:t>const</w:t>
+      </w:r>
+      <w:proofErr w:type="gramEnd"/>
+      <w:r>
+        <w:t xml:space="preserve"> { id } = </w:t>
+      </w:r>
+      <w:proofErr w:type="spellStart"/>
+      <w:r>
+        <w:t>useParams</w:t>
+      </w:r>
+      <w:proofErr w:type="spellEnd"/>
+      <w:r>
+        <w:t>();</w:t>
+      </w:r>
+    </w:p>
+    <w:p/>
+    <w:p>
+      <w:r>
+        <w:t xml:space="preserve">     </w:t>
+      </w:r>
+      <w:proofErr w:type="gramStart"/>
+      <w:r>
+        <w:t>return</w:t>
+      </w:r>
+      <w:proofErr w:type="gramEnd"/>
+      <w:r>
+        <w:t xml:space="preserve"> (</w:t>
+      </w:r>
+    </w:p>
+    <w:p>
+      <w:r>
+        <w:t xml:space="preserve">       &lt;</w:t>
+      </w:r>
+      <w:proofErr w:type="gramStart"/>
+      <w:r>
+        <w:t>div</w:t>
+      </w:r>
+      <w:proofErr w:type="gramEnd"/>
+      <w:r>
+        <w:t>&gt;</w:t>
+      </w:r>
+    </w:p>
+    <w:p>
+      <w:r>
+        <w:t xml:space="preserve">         &lt;h2&gt;Item ID: {id</w:t>
+      </w:r>
+      <w:proofErr w:type="gramStart"/>
+      <w:r>
+        <w:t>}&lt;</w:t>
+      </w:r>
+      <w:proofErr w:type="gramEnd"/>
+      <w:r>
+        <w:t>/h2&gt;</w:t>
+      </w:r>
+    </w:p>
+    <w:p>
+      <w:r>
+        <w:t xml:space="preserve">         {/* </w:t>
+      </w:r>
+      <w:proofErr w:type="gramStart"/>
+      <w:r>
+        <w:t>Your</w:t>
+      </w:r>
+      <w:proofErr w:type="gramEnd"/>
+      <w:r>
+        <w:t xml:space="preserve"> component logic goes here */}</w:t>
+      </w:r>
+    </w:p>
+    <w:p>
+      <w:r>
+        <w:t xml:space="preserve">       &lt;/div&gt;</w:t>
+      </w:r>
+    </w:p>
+    <w:p>
+      <w:r>
+        <w:t xml:space="preserve">     );</w:t>
+      </w:r>
+    </w:p>
+    <w:p>
+      <w:r>
+        <w:t xml:space="preserve">   }</w:t>
+      </w:r>
+    </w:p>
+    <w:p/>
+    <w:p>
+      <w:r>
+        <w:t xml:space="preserve">   </w:t>
+      </w:r>
+      <w:proofErr w:type="gramStart"/>
+      <w:r>
+        <w:t>export</w:t>
+      </w:r>
+      <w:proofErr w:type="gramEnd"/>
+      <w:r>
+        <w:t xml:space="preserve"> default </w:t>
+      </w:r>
+      <w:proofErr w:type="spellStart"/>
+      <w:r>
+        <w:t>ItemComponent</w:t>
+      </w:r>
+      <w:proofErr w:type="spellEnd"/>
+      <w:r>
+        <w:t>;</w:t>
+      </w:r>
+    </w:p>
+    <w:p>
+      <w:r>
+        <w:t xml:space="preserve">   ```</w:t>
+      </w:r>
+    </w:p>
+    <w:p/>
+    <w:p>
+      <w:r>
+        <w:t>Now, when you navigate to a URL like `https</w:t>
+      </w:r>
+      <w:proofErr w:type="gramStart"/>
+      <w:r>
+        <w:t>:/</w:t>
+      </w:r>
+      <w:proofErr w:type="gramEnd"/>
+      <w:r>
+        <w:t>/example.com/items/123`, the `</w:t>
+      </w:r>
+      <w:proofErr w:type="spellStart"/>
+      <w:r>
+        <w:t>ItemComponent</w:t>
+      </w:r>
+      <w:proofErr w:type="spellEnd"/>
+      <w:r>
+        <w:t>` will receive the `id` as a parameter and you can use it as needed within that component.</w:t>
       </w:r>
     </w:p>
     <w:sectPr>

</xml_diff>